<commit_message>
Complete the Lessons Learned
</commit_message>
<xml_diff>
--- a/FinalReport.docx
+++ b/FinalReport.docx
@@ -2141,6 +2141,26 @@
         <w:spacing w:line="240" w:lineRule="auto"/>
         <w:rPr>
           <w:rFonts w:ascii="Arial" w:hAnsi="Arial" w:cs="Arial"/>
+          <w:sz w:val="20"/>
+          <w:szCs w:val="20"/>
+        </w:rPr>
+      </w:pPr>
+    </w:p>
+    <w:p>
+      <w:pPr>
+        <w:spacing w:line="240" w:lineRule="auto"/>
+        <w:rPr>
+          <w:rFonts w:ascii="Arial" w:hAnsi="Arial" w:cs="Arial"/>
+          <w:sz w:val="20"/>
+          <w:szCs w:val="20"/>
+        </w:rPr>
+      </w:pPr>
+    </w:p>
+    <w:p>
+      <w:pPr>
+        <w:spacing w:line="240" w:lineRule="auto"/>
+        <w:rPr>
+          <w:rFonts w:ascii="Arial" w:hAnsi="Arial" w:cs="Arial"/>
           <w:b/>
           <w:bCs/>
           <w:sz w:val="28"/>
@@ -2471,7 +2491,23 @@
           <w:sz w:val="20"/>
           <w:szCs w:val="20"/>
         </w:rPr>
-        <w:t>Do necessary redistribution. For example, when working on the front-end, the logic implements of all kinds of buttons could be quite cumbersome and tedious. If all of the business codes locate in the frontend, it will significantly reduce the readability and increase the difficulty of debugging.</w:t>
+        <w:t>Do necessary redistribution. For example, when working on the front-end, the logic implements of all kinds of buttons</w:t>
+      </w:r>
+      <w:r>
+        <w:rPr>
+          <w:rFonts w:ascii="Arial" w:hAnsi="Arial" w:cs="Arial"/>
+          <w:sz w:val="20"/>
+          <w:szCs w:val="20"/>
+        </w:rPr>
+        <w:t>, tables, and scroll-down menus</w:t>
+      </w:r>
+      <w:r>
+        <w:rPr>
+          <w:rFonts w:ascii="Arial" w:hAnsi="Arial" w:cs="Arial"/>
+          <w:sz w:val="20"/>
+          <w:szCs w:val="20"/>
+        </w:rPr>
+        <w:t xml:space="preserve"> could be quite cumbersome and tedious. If all of the business codes locate in the frontend, it will significantly reduce the readability and increase the difficulty of debugging.</w:t>
       </w:r>
       <w:r>
         <w:rPr>
@@ -2496,6 +2532,445 @@
           <w:szCs w:val="20"/>
         </w:rPr>
         <w:t xml:space="preserve"> into an independent service layer is a very good choice. </w:t>
+      </w:r>
+    </w:p>
+    <w:p>
+      <w:pPr>
+        <w:spacing w:line="240" w:lineRule="auto"/>
+        <w:rPr>
+          <w:rFonts w:ascii="Arial" w:hAnsi="Arial" w:cs="Arial"/>
+          <w:b/>
+          <w:bCs/>
+        </w:rPr>
+      </w:pPr>
+      <w:r>
+        <w:rPr>
+          <w:rFonts w:ascii="Arial" w:hAnsi="Arial" w:cs="Arial"/>
+          <w:b/>
+          <w:bCs/>
+        </w:rPr>
+        <w:t>5.</w:t>
+      </w:r>
+      <w:r>
+        <w:rPr>
+          <w:rFonts w:ascii="Arial" w:hAnsi="Arial" w:cs="Arial" w:hint="eastAsia"/>
+          <w:b/>
+          <w:bCs/>
+        </w:rPr>
+        <w:t>3</w:t>
+      </w:r>
+      <w:r>
+        <w:rPr>
+          <w:rFonts w:ascii="Arial" w:hAnsi="Arial" w:cs="Arial"/>
+          <w:b/>
+          <w:bCs/>
+        </w:rPr>
+        <w:t xml:space="preserve"> </w:t>
+      </w:r>
+      <w:r>
+        <w:rPr>
+          <w:rFonts w:ascii="Arial" w:hAnsi="Arial" w:cs="Arial"/>
+          <w:b/>
+          <w:bCs/>
+        </w:rPr>
+        <w:t>A</w:t>
+      </w:r>
+      <w:r>
+        <w:rPr>
+          <w:rFonts w:ascii="Arial" w:hAnsi="Arial" w:cs="Arial"/>
+          <w:b/>
+          <w:bCs/>
+        </w:rPr>
+        <w:t xml:space="preserve">lternative </w:t>
+      </w:r>
+      <w:r>
+        <w:rPr>
+          <w:rFonts w:ascii="Arial" w:hAnsi="Arial" w:cs="Arial"/>
+          <w:b/>
+          <w:bCs/>
+        </w:rPr>
+        <w:t>A</w:t>
+      </w:r>
+      <w:r>
+        <w:rPr>
+          <w:rFonts w:ascii="Arial" w:hAnsi="Arial" w:cs="Arial"/>
+          <w:b/>
+          <w:bCs/>
+        </w:rPr>
+        <w:t>pproaches</w:t>
+      </w:r>
+    </w:p>
+    <w:p>
+      <w:pPr>
+        <w:spacing w:line="240" w:lineRule="auto"/>
+        <w:rPr>
+          <w:rFonts w:ascii="Arial" w:hAnsi="Arial" w:cs="Arial"/>
+          <w:sz w:val="20"/>
+          <w:szCs w:val="20"/>
+        </w:rPr>
+      </w:pPr>
+      <w:r>
+        <w:rPr>
+          <w:rFonts w:ascii="Arial" w:hAnsi="Arial" w:cs="Arial"/>
+          <w:sz w:val="20"/>
+          <w:szCs w:val="20"/>
+        </w:rPr>
+        <w:t>Since the user login is mandatory in this application</w:t>
+      </w:r>
+      <w:r>
+        <w:rPr>
+          <w:rFonts w:ascii="Arial" w:hAnsi="Arial" w:cs="Arial" w:hint="eastAsia"/>
+          <w:sz w:val="20"/>
+          <w:szCs w:val="20"/>
+        </w:rPr>
+        <w:t>——</w:t>
+      </w:r>
+      <w:r>
+        <w:rPr>
+          <w:rFonts w:ascii="Arial" w:hAnsi="Arial" w:cs="Arial"/>
+          <w:sz w:val="20"/>
+          <w:szCs w:val="20"/>
+        </w:rPr>
+        <w:t xml:space="preserve">any user can only see their </w:t>
+      </w:r>
+      <w:r>
+        <w:rPr>
+          <w:rFonts w:ascii="Arial" w:hAnsi="Arial" w:cs="Arial"/>
+          <w:i/>
+          <w:iCs/>
+          <w:sz w:val="20"/>
+          <w:szCs w:val="20"/>
+        </w:rPr>
+        <w:t>own</w:t>
+      </w:r>
+      <w:r>
+        <w:rPr>
+          <w:rFonts w:ascii="Arial" w:hAnsi="Arial" w:cs="Arial"/>
+          <w:sz w:val="20"/>
+          <w:szCs w:val="20"/>
+        </w:rPr>
+        <w:t xml:space="preserve"> troops and war-tests</w:t>
+      </w:r>
+      <w:r>
+        <w:rPr>
+          <w:rFonts w:ascii="Arial" w:hAnsi="Arial" w:cs="Arial" w:hint="eastAsia"/>
+          <w:sz w:val="20"/>
+          <w:szCs w:val="20"/>
+        </w:rPr>
+        <w:t>——</w:t>
+      </w:r>
+      <w:r>
+        <w:rPr>
+          <w:rFonts w:ascii="Arial" w:hAnsi="Arial" w:cs="Arial"/>
+          <w:sz w:val="20"/>
+          <w:szCs w:val="20"/>
+        </w:rPr>
+        <w:t>tracking the current user (or current user ID) is significant. Unlike the Passport.js of JavaScript or the authentication</w:t>
+      </w:r>
+      <w:r>
+        <w:rPr>
+          <w:rFonts w:ascii="Arial" w:hAnsi="Arial" w:cs="Arial"/>
+          <w:sz w:val="20"/>
+          <w:szCs w:val="20"/>
+        </w:rPr>
+        <w:t xml:space="preserve"> &amp; authorization</w:t>
+      </w:r>
+      <w:r>
+        <w:rPr>
+          <w:rFonts w:ascii="Arial" w:hAnsi="Arial" w:cs="Arial"/>
+          <w:sz w:val="20"/>
+          <w:szCs w:val="20"/>
+        </w:rPr>
+        <w:t xml:space="preserve"> methods in React</w:t>
+      </w:r>
+      <w:r>
+        <w:rPr>
+          <w:rFonts w:ascii="Arial" w:hAnsi="Arial" w:cs="Arial"/>
+          <w:sz w:val="20"/>
+          <w:szCs w:val="20"/>
+        </w:rPr>
+        <w:t>.js</w:t>
+      </w:r>
+      <w:r>
+        <w:rPr>
+          <w:rFonts w:ascii="Arial" w:hAnsi="Arial" w:cs="Arial"/>
+          <w:sz w:val="20"/>
+          <w:szCs w:val="20"/>
+        </w:rPr>
+        <w:t xml:space="preserve">, the identification in this project is very </w:t>
+      </w:r>
+      <w:r>
+        <w:rPr>
+          <w:rFonts w:ascii="Arial" w:hAnsi="Arial" w:cs="Arial" w:hint="eastAsia"/>
+          <w:sz w:val="20"/>
+          <w:szCs w:val="20"/>
+        </w:rPr>
+        <w:t>pr</w:t>
+      </w:r>
+      <w:r>
+        <w:rPr>
+          <w:rFonts w:ascii="Arial" w:hAnsi="Arial" w:cs="Arial"/>
+          <w:sz w:val="20"/>
+          <w:szCs w:val="20"/>
+        </w:rPr>
+        <w:t>i</w:t>
+      </w:r>
+      <w:r>
+        <w:rPr>
+          <w:rFonts w:ascii="Arial" w:hAnsi="Arial" w:cs="Arial" w:hint="eastAsia"/>
+          <w:sz w:val="20"/>
+          <w:szCs w:val="20"/>
+        </w:rPr>
+        <w:t>mitive</w:t>
+      </w:r>
+      <w:r>
+        <w:rPr>
+          <w:rFonts w:ascii="Arial" w:hAnsi="Arial" w:cs="Arial"/>
+          <w:sz w:val="20"/>
+          <w:szCs w:val="20"/>
+        </w:rPr>
+        <w:t xml:space="preserve">. </w:t>
+      </w:r>
+      <w:r>
+        <w:rPr>
+          <w:rFonts w:ascii="Arial" w:hAnsi="Arial" w:cs="Arial"/>
+          <w:sz w:val="20"/>
+          <w:szCs w:val="20"/>
+        </w:rPr>
+        <w:t xml:space="preserve">At the very first, the plan was to create a super-global integer variable to track the current user ID </w:t>
+      </w:r>
+      <w:r>
+        <w:rPr>
+          <w:rFonts w:ascii="Arial" w:hAnsi="Arial" w:cs="Arial"/>
+          <w:sz w:val="20"/>
+          <w:szCs w:val="20"/>
+        </w:rPr>
+        <w:t>passed</w:t>
+      </w:r>
+      <w:r>
+        <w:rPr>
+          <w:rFonts w:ascii="Arial" w:hAnsi="Arial" w:cs="Arial"/>
+          <w:sz w:val="20"/>
+          <w:szCs w:val="20"/>
+        </w:rPr>
+        <w:t xml:space="preserve"> by the login session.</w:t>
+      </w:r>
+      <w:r>
+        <w:rPr>
+          <w:rFonts w:ascii="Arial" w:hAnsi="Arial" w:cs="Arial"/>
+          <w:sz w:val="20"/>
+          <w:szCs w:val="20"/>
+        </w:rPr>
+        <w:t xml:space="preserve"> </w:t>
+      </w:r>
+      <w:r>
+        <w:rPr>
+          <w:rFonts w:ascii="Arial" w:hAnsi="Arial" w:cs="Arial"/>
+          <w:sz w:val="20"/>
+          <w:szCs w:val="20"/>
+        </w:rPr>
+        <w:t>When saying</w:t>
+      </w:r>
+      <w:r>
+        <w:rPr>
+          <w:rFonts w:ascii="Arial" w:hAnsi="Arial" w:cs="Arial"/>
+          <w:sz w:val="20"/>
+          <w:szCs w:val="20"/>
+        </w:rPr>
+        <w:t xml:space="preserve"> </w:t>
+      </w:r>
+      <w:r>
+        <w:rPr>
+          <w:rFonts w:ascii="Arial" w:hAnsi="Arial" w:cs="Arial"/>
+          <w:sz w:val="20"/>
+          <w:szCs w:val="20"/>
+        </w:rPr>
+        <w:t>super-global</w:t>
+      </w:r>
+      <w:r>
+        <w:rPr>
+          <w:rFonts w:ascii="Arial" w:hAnsi="Arial" w:cs="Arial"/>
+          <w:sz w:val="20"/>
+          <w:szCs w:val="20"/>
+        </w:rPr>
+        <w:t xml:space="preserve">, it means every part of the project would have the access permission to this variable. But unfortunately, the efforts all failed. </w:t>
+      </w:r>
+    </w:p>
+    <w:p>
+      <w:pPr>
+        <w:spacing w:line="240" w:lineRule="auto"/>
+        <w:rPr>
+          <w:rFonts w:ascii="Arial" w:hAnsi="Arial" w:cs="Arial"/>
+          <w:sz w:val="20"/>
+          <w:szCs w:val="20"/>
+        </w:rPr>
+      </w:pPr>
+      <w:r>
+        <w:rPr>
+          <w:rFonts w:ascii="Arial" w:hAnsi="Arial" w:cs="Arial"/>
+          <w:sz w:val="20"/>
+          <w:szCs w:val="20"/>
+        </w:rPr>
+        <w:t>And then, the second instinct was to create a temporary table in the database to track the current user ID, because no variable in the application side is more global than the data in the database. But there was an obvious flaw</w:t>
+      </w:r>
+      <w:r>
+        <w:rPr>
+          <w:rFonts w:ascii="Arial" w:hAnsi="Arial" w:cs="Arial" w:hint="eastAsia"/>
+          <w:sz w:val="20"/>
+          <w:szCs w:val="20"/>
+        </w:rPr>
+        <w:t>:</w:t>
+      </w:r>
+      <w:r>
+        <w:rPr>
+          <w:rFonts w:ascii="Arial" w:hAnsi="Arial" w:cs="Arial"/>
+          <w:sz w:val="20"/>
+          <w:szCs w:val="20"/>
+        </w:rPr>
+        <w:t xml:space="preserve"> when there are multiple users logging into the system, it could be a total mess at the database side. So, the second plan was abandoned, too. </w:t>
+      </w:r>
+    </w:p>
+    <w:p>
+      <w:pPr>
+        <w:spacing w:line="240" w:lineRule="auto"/>
+        <w:rPr>
+          <w:rFonts w:ascii="Arial" w:hAnsi="Arial" w:cs="Arial"/>
+          <w:sz w:val="20"/>
+          <w:szCs w:val="20"/>
+        </w:rPr>
+      </w:pPr>
+      <w:r>
+        <w:rPr>
+          <w:rFonts w:ascii="Arial" w:hAnsi="Arial" w:cs="Arial"/>
+          <w:sz w:val="20"/>
+          <w:szCs w:val="20"/>
+        </w:rPr>
+        <w:t xml:space="preserve">Here comes a more manual but meanwhile simpler and more secure approach——passing the current user getting from the login session to every other session that needs it. Indeed, there are several more </w:t>
+      </w:r>
+      <w:r>
+        <w:rPr>
+          <w:rFonts w:ascii="Arial" w:hAnsi="Arial" w:cs="Arial"/>
+          <w:sz w:val="20"/>
+          <w:szCs w:val="20"/>
+        </w:rPr>
+        <w:lastRenderedPageBreak/>
+        <w:t xml:space="preserve">parameters that need to pass, but the </w:t>
+      </w:r>
+      <w:r>
+        <w:rPr>
+          <w:rFonts w:ascii="Arial" w:hAnsi="Arial" w:cs="Arial"/>
+          <w:sz w:val="20"/>
+          <w:szCs w:val="20"/>
+        </w:rPr>
+        <w:t>fact</w:t>
+      </w:r>
+      <w:r>
+        <w:rPr>
+          <w:rFonts w:ascii="Arial" w:hAnsi="Arial" w:cs="Arial"/>
+          <w:sz w:val="20"/>
+          <w:szCs w:val="20"/>
+        </w:rPr>
+        <w:t xml:space="preserve"> is it can do the job well and reduce the load at the database side.</w:t>
+      </w:r>
+      <w:r>
+        <w:rPr>
+          <w:rFonts w:ascii="Arial" w:hAnsi="Arial" w:cs="Arial"/>
+          <w:sz w:val="20"/>
+          <w:szCs w:val="20"/>
+        </w:rPr>
+        <w:t xml:space="preserve"> This </w:t>
+      </w:r>
+      <w:r>
+        <w:rPr>
+          <w:rFonts w:ascii="Arial" w:hAnsi="Arial" w:cs="Arial"/>
+          <w:sz w:val="20"/>
+          <w:szCs w:val="20"/>
+        </w:rPr>
+        <w:t>approach</w:t>
+      </w:r>
+      <w:r>
+        <w:rPr>
+          <w:rFonts w:ascii="Arial" w:hAnsi="Arial" w:cs="Arial"/>
+          <w:sz w:val="20"/>
+          <w:szCs w:val="20"/>
+        </w:rPr>
+        <w:t xml:space="preserve"> is effective and efficient. </w:t>
+      </w:r>
+    </w:p>
+    <w:p>
+      <w:pPr>
+        <w:spacing w:line="240" w:lineRule="auto"/>
+        <w:rPr>
+          <w:rFonts w:ascii="Arial" w:hAnsi="Arial" w:cs="Arial"/>
+          <w:b/>
+          <w:bCs/>
+        </w:rPr>
+      </w:pPr>
+      <w:r>
+        <w:rPr>
+          <w:rFonts w:ascii="Arial" w:hAnsi="Arial" w:cs="Arial"/>
+          <w:b/>
+          <w:bCs/>
+        </w:rPr>
+        <w:t>5.</w:t>
+      </w:r>
+      <w:r>
+        <w:rPr>
+          <w:rFonts w:ascii="Arial" w:hAnsi="Arial" w:cs="Arial"/>
+          <w:b/>
+          <w:bCs/>
+        </w:rPr>
+        <w:t>4</w:t>
+      </w:r>
+      <w:r>
+        <w:rPr>
+          <w:rFonts w:ascii="Arial" w:hAnsi="Arial" w:cs="Arial"/>
+          <w:b/>
+          <w:bCs/>
+        </w:rPr>
+        <w:t xml:space="preserve"> </w:t>
+      </w:r>
+      <w:r>
+        <w:rPr>
+          <w:rFonts w:ascii="Arial" w:hAnsi="Arial" w:cs="Arial"/>
+          <w:b/>
+          <w:bCs/>
+        </w:rPr>
+        <w:t>Bugs and Flaws</w:t>
+      </w:r>
+    </w:p>
+    <w:p>
+      <w:pPr>
+        <w:spacing w:line="240" w:lineRule="auto"/>
+        <w:rPr>
+          <w:rFonts w:ascii="Arial" w:hAnsi="Arial" w:cs="Arial"/>
+          <w:sz w:val="20"/>
+          <w:szCs w:val="20"/>
+        </w:rPr>
+      </w:pPr>
+      <w:r>
+        <w:rPr>
+          <w:rFonts w:ascii="Arial" w:hAnsi="Arial" w:cs="Arial"/>
+          <w:sz w:val="20"/>
+          <w:szCs w:val="20"/>
+        </w:rPr>
+        <w:t>As mentioned in 5.3, the plan to create the super-global variable didn’t serve, but it was finally solved by another approach. All the desired functionalities and logics work well</w:t>
+      </w:r>
+      <w:r>
+        <w:rPr>
+          <w:rFonts w:ascii="Arial" w:hAnsi="Arial" w:cs="Arial"/>
+          <w:sz w:val="20"/>
+          <w:szCs w:val="20"/>
+        </w:rPr>
+        <w:t>,</w:t>
+      </w:r>
+      <w:r>
+        <w:rPr>
+          <w:rFonts w:ascii="Arial" w:hAnsi="Arial" w:cs="Arial"/>
+          <w:sz w:val="20"/>
+          <w:szCs w:val="20"/>
+        </w:rPr>
+        <w:t xml:space="preserve"> and all the bugs and logic flaws were wiped out, according to the tests.</w:t>
       </w:r>
     </w:p>
     <w:p>
@@ -2813,16 +3288,7 @@
           <w:sz w:val="20"/>
           <w:szCs w:val="20"/>
         </w:rPr>
-        <w:t xml:space="preserve"> sections, due to the limited space, the details and numerical </w:t>
-      </w:r>
-      <w:r>
-        <w:rPr>
-          <w:rFonts w:ascii="Arial" w:hAnsi="Arial" w:cs="Arial"/>
-          <w:sz w:val="20"/>
-          <w:szCs w:val="20"/>
-        </w:rPr>
-        <w:lastRenderedPageBreak/>
-        <w:t>data of lords and arms are hidden. In the future, there can be a link for each lord and arm selection that leads users to the library to get the full information and help them collect what they want the most.</w:t>
+        <w:t xml:space="preserve"> sections, due to the limited space, the details and numerical data of lords and arms are hidden. In the future, there can be a link for each lord and arm selection that leads users to the library to get the full information and help them collect what they want the most.</w:t>
       </w:r>
     </w:p>
     <w:p>
@@ -2850,56 +3316,6 @@
         </w:rPr>
         <w:t xml:space="preserve">This project is implemented as a desktop application, which has many limitations such as the user have to download the whole project and have to get a Java Running Environment together with all of those plugins, and the plain-text front end can be pretty boring. In the future, it is planned to transform this project into a web application using Spring Boot and React. The user interfaces will be more interesting, and the operations will be more convenient. </w:t>
       </w:r>
-    </w:p>
-    <w:p>
-      <w:pPr>
-        <w:spacing w:line="240" w:lineRule="auto"/>
-        <w:rPr>
-          <w:rFonts w:ascii="Arial" w:hAnsi="Arial" w:cs="Arial"/>
-          <w:sz w:val="20"/>
-          <w:szCs w:val="20"/>
-        </w:rPr>
-      </w:pPr>
-    </w:p>
-    <w:p>
-      <w:pPr>
-        <w:spacing w:line="240" w:lineRule="auto"/>
-        <w:rPr>
-          <w:rFonts w:ascii="Arial" w:hAnsi="Arial" w:cs="Arial"/>
-          <w:sz w:val="20"/>
-          <w:szCs w:val="20"/>
-        </w:rPr>
-      </w:pPr>
-    </w:p>
-    <w:p>
-      <w:pPr>
-        <w:spacing w:line="240" w:lineRule="auto"/>
-        <w:rPr>
-          <w:rFonts w:ascii="Arial" w:hAnsi="Arial" w:cs="Arial"/>
-          <w:sz w:val="20"/>
-          <w:szCs w:val="20"/>
-        </w:rPr>
-      </w:pPr>
-    </w:p>
-    <w:p>
-      <w:pPr>
-        <w:spacing w:line="240" w:lineRule="auto"/>
-        <w:rPr>
-          <w:rFonts w:ascii="Arial" w:hAnsi="Arial" w:cs="Arial"/>
-          <w:sz w:val="20"/>
-          <w:szCs w:val="20"/>
-        </w:rPr>
-      </w:pPr>
-    </w:p>
-    <w:p>
-      <w:pPr>
-        <w:spacing w:line="240" w:lineRule="auto"/>
-        <w:rPr>
-          <w:rFonts w:ascii="Arial" w:hAnsi="Arial" w:cs="Arial"/>
-          <w:sz w:val="20"/>
-          <w:szCs w:val="20"/>
-        </w:rPr>
-      </w:pPr>
     </w:p>
     <w:p>
       <w:pPr>
@@ -3574,7 +3990,6 @@
   <w:style w:type="character" w:default="1" w:styleId="DefaultParagraphFont">
     <w:name w:val="Default Paragraph Font"/>
     <w:uiPriority w:val="1"/>
-    <w:semiHidden/>
     <w:unhideWhenUsed/>
   </w:style>
   <w:style w:type="table" w:default="1" w:styleId="TableNormal">

</xml_diff>